<commit_message>
adds test users handbook
</commit_message>
<xml_diff>
--- a/documentation/Employee Administration Handbook.docx
+++ b/documentation/Employee Administration Handbook.docx
@@ -1308,8 +1308,8 @@
           <w:lang w:val="en-GB"/>
         </w:rPr>
       </w:pPr>
-      <w:bookmarkStart w:id="0" w:name="_Toc206505788"/>
-      <w:bookmarkStart w:id="1" w:name="_Toc206590814"/>
+      <w:bookmarkStart w:id="0" w:name="_Toc206590814"/>
+      <w:bookmarkStart w:id="1" w:name="_Toc206505788"/>
       <w:r>
         <w:rPr>
           <w:lang w:val="en-GB"/>
@@ -1317,7 +1317,7 @@
         <w:lastRenderedPageBreak/>
         <w:t>Technical details:</w:t>
       </w:r>
-      <w:bookmarkEnd w:id="1"/>
+      <w:bookmarkEnd w:id="0"/>
       <w:r>
         <w:rPr>
           <w:lang w:val="en-GB"/>
@@ -3020,7 +3020,13 @@
         <w:t xml:space="preserve"> option</w:t>
       </w:r>
     </w:p>
-    <w:p/>
+    <w:p>
+      <w:pPr>
+        <w:rPr>
+          <w:lang w:val="en-GB"/>
+        </w:rPr>
+      </w:pPr>
+    </w:p>
     <w:p>
       <w:pPr>
         <w:ind w:left="720"/>
@@ -3080,20 +3086,328 @@
         <w:rPr>
           <w:lang w:val="en-GB"/>
         </w:rPr>
+        <w:t xml:space="preserve"> Database_dumps</w:t>
+      </w:r>
+      <w:r>
+        <w:rPr>
+          <w:lang w:val="en-GB"/>
+        </w:rPr>
         <w:t xml:space="preserve"> </w:t>
       </w:r>
-      <w:r>
-        <w:rPr>
-          <w:lang w:val="en-GB"/>
-        </w:rPr>
-        <w:t>Database_dumps</w:t>
-      </w:r>
-      <w:r>
-        <w:rPr>
+    </w:p>
+    <w:p>
+      <w:pPr>
+        <w:ind w:left="708"/>
+        <w:rPr>
+          <w:lang w:val="en-GB"/>
+        </w:rPr>
+      </w:pPr>
+      <w:r>
+        <w:rPr>
+          <w:lang w:val="en-GB"/>
+        </w:rPr>
+        <w:t xml:space="preserve">or </w:t>
+      </w:r>
+    </w:p>
+    <w:p>
+      <w:pPr>
+        <w:ind w:left="708"/>
+        <w:rPr>
+          <w:lang w:val="en-GB"/>
+        </w:rPr>
+      </w:pPr>
+      <w:r>
+        <w:rPr>
+          <w:lang w:val="en-GB"/>
+        </w:rPr>
+        <w:t>Let the Hibernate in the project do the work for you</w:t>
+      </w:r>
+    </w:p>
+    <w:p>
+      <w:pPr>
+        <w:ind w:left="708"/>
+        <w:rPr>
+          <w:lang w:val="en-GB"/>
+        </w:rPr>
+      </w:pPr>
+      <w:r>
+        <w:rPr>
+          <w:lang w:val="en-GB"/>
+        </w:rPr>
+        <w:t xml:space="preserve">In the person table you find the </w:t>
+      </w:r>
+      <w:r>
+        <w:rPr>
+          <w:lang w:val="en-GB"/>
+        </w:rPr>
+        <w:t xml:space="preserve">users and their username. </w:t>
+      </w:r>
+    </w:p>
+    <w:p>
+      <w:pPr>
+        <w:ind w:left="708"/>
+        <w:rPr>
+          <w:lang w:val="en-GB"/>
+        </w:rPr>
+      </w:pPr>
+      <w:r>
+        <w:rPr>
+          <w:lang w:val="en-GB"/>
+        </w:rPr>
+        <w:t xml:space="preserve">You can use for example: </w:t>
+      </w:r>
+    </w:p>
+    <w:p>
+      <w:pPr>
+        <w:ind w:left="708"/>
+        <w:rPr>
+          <w:lang w:val="en-GB"/>
+        </w:rPr>
+      </w:pPr>
+    </w:p>
+    <w:p>
+      <w:pPr>
+        <w:ind w:left="708"/>
+        <w:rPr>
+          <w:b/>
+          <w:bCs/>
+          <w:u w:val="single"/>
+          <w:lang w:val="en-GB"/>
+        </w:rPr>
+      </w:pPr>
+      <w:r>
+        <w:rPr>
+          <w:b/>
+          <w:bCs/>
+          <w:u w:val="single"/>
+          <w:lang w:val="en-GB"/>
+        </w:rPr>
+        <w:t>Admin</w:t>
+      </w:r>
+      <w:r>
+        <w:rPr>
+          <w:b/>
+          <w:bCs/>
+          <w:u w:val="single"/>
+          <w:lang w:val="en-GB"/>
+        </w:rPr>
+        <w:t xml:space="preserve"> -</w:t>
+      </w:r>
+      <w:r>
+        <w:rPr>
+          <w:b/>
+          <w:bCs/>
+          <w:u w:val="single"/>
+          <w:lang w:val="en-GB"/>
+        </w:rPr>
+        <w:t xml:space="preserve"> “Eva Evans”: </w:t>
+      </w:r>
+    </w:p>
+    <w:p>
+      <w:pPr>
+        <w:ind w:left="708"/>
+        <w:rPr>
+          <w:lang w:val="en-GB"/>
+        </w:rPr>
+      </w:pPr>
+      <w:r>
+        <w:rPr>
+          <w:lang w:val="en-GB"/>
+        </w:rPr>
+        <w:t>Username: eva</w:t>
+      </w:r>
+    </w:p>
+    <w:p>
+      <w:pPr>
+        <w:ind w:left="708"/>
+        <w:rPr>
+          <w:lang w:val="en-GB"/>
+        </w:rPr>
+      </w:pPr>
+      <w:r>
+        <w:rPr>
+          <w:lang w:val="en-GB"/>
+        </w:rPr>
+        <w:t>Password: evapass</w:t>
+      </w:r>
+    </w:p>
+    <w:p>
+      <w:pPr>
+        <w:ind w:left="708"/>
+        <w:rPr>
+          <w:lang w:val="en-GB"/>
+        </w:rPr>
+      </w:pPr>
+      <w:r>
+        <w:rPr>
+          <w:lang w:val="en-GB"/>
+        </w:rPr>
+        <w:t>No subordinates as an admin</w:t>
+      </w:r>
+    </w:p>
+    <w:p>
+      <w:pPr>
+        <w:ind w:left="708"/>
+        <w:rPr>
+          <w:b/>
+          <w:bCs/>
+          <w:u w:val="single"/>
+          <w:lang w:val="en-GB"/>
+        </w:rPr>
+      </w:pPr>
+    </w:p>
+    <w:p>
+      <w:pPr>
+        <w:ind w:left="708"/>
+        <w:rPr>
+          <w:b/>
+          <w:bCs/>
+          <w:u w:val="single"/>
+          <w:lang w:val="en-GB"/>
+        </w:rPr>
+      </w:pPr>
+      <w:r>
+        <w:rPr>
+          <w:b/>
+          <w:bCs/>
+          <w:u w:val="single"/>
+          <w:lang w:val="en-GB"/>
+        </w:rPr>
+        <w:t xml:space="preserve">Manager </w:t>
+      </w:r>
+      <w:r>
+        <w:rPr>
+          <w:b/>
+          <w:bCs/>
+          <w:u w:val="single"/>
+          <w:lang w:val="en-GB"/>
+        </w:rPr>
+        <w:t>– “Alicia Anderson”</w:t>
+      </w:r>
+      <w:r>
+        <w:rPr>
+          <w:b/>
+          <w:bCs/>
+          <w:u w:val="single"/>
+          <w:lang w:val="en-GB"/>
+        </w:rPr>
+        <w:t xml:space="preserve">: </w:t>
+      </w:r>
+    </w:p>
+    <w:p>
+      <w:pPr>
+        <w:ind w:left="708"/>
+        <w:rPr>
+          <w:lang w:val="en-GB"/>
+        </w:rPr>
+      </w:pPr>
+      <w:r>
+        <w:rPr>
+          <w:lang w:val="en-GB"/>
+        </w:rPr>
+        <w:t xml:space="preserve">Username: </w:t>
+      </w:r>
+      <w:r>
+        <w:rPr>
+          <w:lang w:val="en-GB"/>
+        </w:rPr>
+        <w:t>alice</w:t>
+      </w:r>
+    </w:p>
+    <w:p>
+      <w:pPr>
+        <w:ind w:left="708"/>
+        <w:rPr>
+          <w:lang w:val="en-GB"/>
+        </w:rPr>
+      </w:pPr>
+      <w:r>
+        <w:rPr>
+          <w:lang w:val="en-GB"/>
+        </w:rPr>
+        <w:t>Password: alicepass</w:t>
+      </w:r>
+    </w:p>
+    <w:p>
+      <w:pPr>
+        <w:ind w:left="708"/>
+        <w:rPr>
+          <w:lang w:val="en-GB"/>
+        </w:rPr>
+      </w:pPr>
+      <w:r>
+        <w:rPr>
+          <w:lang w:val="en-GB"/>
+        </w:rPr>
+        <w:t>Subordinates</w:t>
+      </w:r>
+      <w:r>
+        <w:rPr>
+          <w:lang w:val="en-GB"/>
+        </w:rPr>
+        <w:t xml:space="preserve">: </w:t>
+      </w:r>
+      <w:r>
+        <w:rPr>
+          <w:lang w:val="en-GB"/>
+        </w:rPr>
+        <w:t>Helen Green,….</w:t>
+      </w:r>
+    </w:p>
+    <w:p>
+      <w:pPr>
+        <w:ind w:left="708"/>
+        <w:rPr>
+          <w:lang w:val="en-GB"/>
+        </w:rPr>
+      </w:pPr>
+    </w:p>
+    <w:p>
+      <w:pPr>
+        <w:ind w:left="708"/>
+        <w:rPr>
+          <w:b/>
+          <w:bCs/>
+          <w:u w:val="single"/>
+          <w:lang w:val="en-GB"/>
+        </w:rPr>
+      </w:pPr>
+      <w:r>
+        <w:rPr>
+          <w:b/>
+          <w:bCs/>
+          <w:u w:val="single"/>
+          <w:lang w:val="en-GB"/>
+        </w:rPr>
+        <w:t xml:space="preserve">Employee </w:t>
+      </w:r>
+      <w:r>
+        <w:rPr>
+          <w:b/>
+          <w:bCs/>
+          <w:u w:val="single"/>
+          <w:lang w:val="en-GB"/>
+        </w:rPr>
+        <w:t>–</w:t>
+      </w:r>
+      <w:r>
+        <w:rPr>
+          <w:b/>
+          <w:bCs/>
+          <w:u w:val="single"/>
           <w:lang w:val="en-GB"/>
         </w:rPr>
         <w:t xml:space="preserve"> </w:t>
       </w:r>
+      <w:r>
+        <w:rPr>
+          <w:b/>
+          <w:bCs/>
+          <w:u w:val="single"/>
+          <w:lang w:val="en-GB"/>
+        </w:rPr>
+        <w:t>“Helen Green,….”:</w:t>
+      </w:r>
     </w:p>
     <w:p>
       <w:pPr>
@@ -3106,7 +3420,13 @@
         <w:rPr>
           <w:lang w:val="en-GB"/>
         </w:rPr>
-        <w:t xml:space="preserve">or </w:t>
+        <w:t xml:space="preserve">Userename: </w:t>
+      </w:r>
+      <w:r>
+        <w:rPr>
+          <w:lang w:val="en-GB"/>
+        </w:rPr>
+        <w:t>helen</w:t>
       </w:r>
     </w:p>
     <w:p>
@@ -3120,10 +3440,56 @@
         <w:rPr>
           <w:lang w:val="en-GB"/>
         </w:rPr>
-        <w:t>Let the Hibernate in the project do the work for you</w:t>
-      </w:r>
-    </w:p>
-    <w:p/>
+        <w:t>Password: helenpass</w:t>
+      </w:r>
+    </w:p>
+    <w:p>
+      <w:pPr>
+        <w:ind w:left="708"/>
+        <w:rPr>
+          <w:lang w:val="en-GB"/>
+        </w:rPr>
+      </w:pPr>
+    </w:p>
+    <w:p>
+      <w:pPr>
+        <w:ind w:left="708"/>
+        <w:rPr>
+          <w:lang w:val="en-GB"/>
+        </w:rPr>
+      </w:pPr>
+    </w:p>
+    <w:p>
+      <w:pPr>
+        <w:ind w:left="708"/>
+        <w:rPr>
+          <w:lang w:val="en-GB"/>
+        </w:rPr>
+      </w:pPr>
+    </w:p>
+    <w:p>
+      <w:pPr>
+        <w:ind w:left="708"/>
+        <w:rPr>
+          <w:lang w:val="en-GB"/>
+        </w:rPr>
+      </w:pPr>
+    </w:p>
+    <w:p>
+      <w:pPr>
+        <w:ind w:left="708"/>
+        <w:rPr>
+          <w:lang w:val="en-GB"/>
+        </w:rPr>
+      </w:pPr>
+    </w:p>
+    <w:p>
+      <w:pPr>
+        <w:rPr>
+          <w:lang w:val="en-GB"/>
+        </w:rPr>
+      </w:pPr>
+    </w:p>
     <w:p>
       <w:pPr>
         <w:ind w:left="720"/>
@@ -3414,8 +3780,142 @@
         <w:rPr>
           <w:lang w:val="en-GB"/>
         </w:rPr>
+        <w:t xml:space="preserve">        &lt;version&gt;21.0.7&lt;/version&gt;</w:t>
+      </w:r>
+    </w:p>
+    <w:p>
+      <w:pPr>
+        <w:ind w:left="709"/>
+        <w:rPr>
+          <w:lang w:val="en-GB"/>
+        </w:rPr>
+      </w:pPr>
+      <w:r>
+        <w:rPr>
+          <w:lang w:val="en-GB"/>
+        </w:rPr>
+        <w:t xml:space="preserve">    &lt;/dependency&gt;</w:t>
+      </w:r>
+    </w:p>
+    <w:p>
+      <w:pPr>
+        <w:ind w:left="709"/>
+        <w:rPr>
+          <w:lang w:val="en-GB"/>
+        </w:rPr>
+      </w:pPr>
+      <w:r>
+        <w:rPr>
+          <w:lang w:val="en-GB"/>
+        </w:rPr>
+        <w:t xml:space="preserve">    &lt;dependency&gt;</w:t>
+      </w:r>
+    </w:p>
+    <w:p>
+      <w:pPr>
+        <w:ind w:left="709"/>
+        <w:rPr>
+          <w:lang w:val="en-GB"/>
+        </w:rPr>
+      </w:pPr>
+      <w:r>
+        <w:rPr>
+          <w:lang w:val="en-GB"/>
+        </w:rPr>
+        <w:t xml:space="preserve">        &lt;groupId&gt;org.openjfx&lt;/groupId&gt;</w:t>
+      </w:r>
+    </w:p>
+    <w:p>
+      <w:pPr>
+        <w:ind w:left="709"/>
+        <w:rPr>
+          <w:lang w:val="en-GB"/>
+        </w:rPr>
+      </w:pPr>
+      <w:r>
+        <w:rPr>
+          <w:lang w:val="en-GB"/>
+        </w:rPr>
+        <w:t xml:space="preserve">        &lt;artifactId&gt;javafx-fxml&lt;/artifactId&gt;</w:t>
+      </w:r>
+    </w:p>
+    <w:p>
+      <w:pPr>
+        <w:ind w:left="709"/>
+        <w:rPr>
+          <w:lang w:val="en-GB"/>
+        </w:rPr>
+      </w:pPr>
+      <w:r>
+        <w:rPr>
+          <w:lang w:val="en-GB"/>
+        </w:rPr>
+        <w:t xml:space="preserve">        &lt;version&gt;21.0.5&lt;/version&gt;</w:t>
+      </w:r>
+    </w:p>
+    <w:p>
+      <w:pPr>
+        <w:ind w:left="709"/>
+        <w:rPr>
+          <w:lang w:val="en-GB"/>
+        </w:rPr>
+      </w:pPr>
+      <w:r>
+        <w:rPr>
+          <w:lang w:val="en-GB"/>
+        </w:rPr>
+        <w:t xml:space="preserve">    &lt;/dependency&gt;</w:t>
+      </w:r>
+    </w:p>
+    <w:p>
+      <w:pPr>
+        <w:ind w:left="709"/>
+        <w:rPr>
+          <w:lang w:val="en-GB"/>
+        </w:rPr>
+      </w:pPr>
+      <w:r>
+        <w:rPr>
+          <w:lang w:val="en-GB"/>
+        </w:rPr>
+        <w:t>&lt;/dependencies&gt;</w:t>
+      </w:r>
+    </w:p>
+    <w:p>
+      <w:pPr>
+        <w:ind w:left="709"/>
+        <w:rPr>
+          <w:lang w:val="en-GB"/>
+        </w:rPr>
+      </w:pPr>
+    </w:p>
+    <w:p>
+      <w:pPr>
+        <w:ind w:left="709"/>
+        <w:rPr>
+          <w:lang w:val="en-GB"/>
+        </w:rPr>
+      </w:pPr>
+      <w:r>
+        <w:rPr>
+          <w:lang w:val="en-GB"/>
+        </w:rPr>
+        <w:t>&lt;build&gt;</w:t>
+      </w:r>
+    </w:p>
+    <w:p>
+      <w:pPr>
+        <w:ind w:left="709"/>
+        <w:rPr>
+          <w:lang w:val="en-GB"/>
+        </w:rPr>
+      </w:pPr>
+      <w:r>
+        <w:rPr>
+          <w:lang w:val="en-GB"/>
+        </w:rPr>
         <w:lastRenderedPageBreak/>
-        <w:t xml:space="preserve">        &lt;version&gt;21.0.7&lt;/version&gt;</w:t>
+        <w:t xml:space="preserve">    &lt;plugins&gt;</w:t>
       </w:r>
     </w:p>
     <w:p>
@@ -3429,7 +3929,7 @@
         <w:rPr>
           <w:lang w:val="en-GB"/>
         </w:rPr>
-        <w:t xml:space="preserve">    &lt;/dependency&gt;</w:t>
+        <w:t xml:space="preserve">        &lt;plugin&gt;</w:t>
       </w:r>
     </w:p>
     <w:p>
@@ -3443,7 +3943,7 @@
         <w:rPr>
           <w:lang w:val="en-GB"/>
         </w:rPr>
-        <w:t xml:space="preserve">    &lt;dependency&gt;</w:t>
+        <w:t xml:space="preserve">            &lt;groupId&gt;org.openjfx&lt;/groupId&gt;</w:t>
       </w:r>
     </w:p>
     <w:p>
@@ -3457,7 +3957,7 @@
         <w:rPr>
           <w:lang w:val="en-GB"/>
         </w:rPr>
-        <w:t xml:space="preserve">        &lt;groupId&gt;org.openjfx&lt;/groupId&gt;</w:t>
+        <w:t xml:space="preserve">            &lt;artifactId&gt;javafx-maven-plugin&lt;/artifactId&gt;</w:t>
       </w:r>
     </w:p>
     <w:p>
@@ -3471,7 +3971,7 @@
         <w:rPr>
           <w:lang w:val="en-GB"/>
         </w:rPr>
-        <w:t xml:space="preserve">        &lt;artifactId&gt;javafx-fxml&lt;/artifactId&gt;</w:t>
+        <w:t xml:space="preserve">            &lt;version&gt;0.0.8&lt;/version&gt;</w:t>
       </w:r>
     </w:p>
     <w:p>
@@ -3485,7 +3985,7 @@
         <w:rPr>
           <w:lang w:val="en-GB"/>
         </w:rPr>
-        <w:t xml:space="preserve">        &lt;version&gt;21.0.5&lt;/version&gt;</w:t>
+        <w:t xml:space="preserve">            &lt;configuration&gt;</w:t>
       </w:r>
     </w:p>
     <w:p>
@@ -3499,7 +3999,7 @@
         <w:rPr>
           <w:lang w:val="en-GB"/>
         </w:rPr>
-        <w:t xml:space="preserve">    &lt;/dependency&gt;</w:t>
+        <w:t xml:space="preserve">                &lt;mainClass&gt;${main.class}&lt;/mainClass&gt;</w:t>
       </w:r>
     </w:p>
     <w:p>
@@ -3513,7 +4013,7 @@
         <w:rPr>
           <w:lang w:val="en-GB"/>
         </w:rPr>
-        <w:t>&lt;/dependencies&gt;</w:t>
+        <w:t xml:space="preserve">                &lt;launcher&gt;start&lt;/launcher&gt;</w:t>
       </w:r>
     </w:p>
     <w:p>
@@ -3523,6 +4023,12 @@
           <w:lang w:val="en-GB"/>
         </w:rPr>
       </w:pPr>
+      <w:r>
+        <w:rPr>
+          <w:lang w:val="en-GB"/>
+        </w:rPr>
+        <w:t xml:space="preserve">                &lt;jlinkImageName&gt;app&lt;/jlinkImageName&gt;</w:t>
+      </w:r>
     </w:p>
     <w:p>
       <w:pPr>
@@ -3535,7 +4041,7 @@
         <w:rPr>
           <w:lang w:val="en-GB"/>
         </w:rPr>
-        <w:t>&lt;build&gt;</w:t>
+        <w:t xml:space="preserve">                &lt;jlinkZipName&gt;app-zip&lt;/jlinkZipName&gt;</w:t>
       </w:r>
     </w:p>
     <w:p>
@@ -3549,7 +4055,7 @@
         <w:rPr>
           <w:lang w:val="en-GB"/>
         </w:rPr>
-        <w:t xml:space="preserve">    &lt;plugins&gt;</w:t>
+        <w:t xml:space="preserve">            &lt;/configuration&gt;</w:t>
       </w:r>
     </w:p>
     <w:p>
@@ -3563,7 +4069,7 @@
         <w:rPr>
           <w:lang w:val="en-GB"/>
         </w:rPr>
-        <w:t xml:space="preserve">        &lt;plugin&gt;</w:t>
+        <w:t xml:space="preserve">            &lt;executions&gt;</w:t>
       </w:r>
     </w:p>
     <w:p>
@@ -3577,7 +4083,7 @@
         <w:rPr>
           <w:lang w:val="en-GB"/>
         </w:rPr>
-        <w:t xml:space="preserve">            &lt;groupId&gt;org.openjfx&lt;/groupId&gt;</w:t>
+        <w:t xml:space="preserve">                &lt;execution&gt;</w:t>
       </w:r>
     </w:p>
     <w:p>
@@ -3591,7 +4097,7 @@
         <w:rPr>
           <w:lang w:val="en-GB"/>
         </w:rPr>
-        <w:t xml:space="preserve">            &lt;artifactId&gt;javafx-maven-plugin&lt;/artifactId&gt;</w:t>
+        <w:t xml:space="preserve">                    &lt;id&gt;default-cli&lt;/id&gt;</w:t>
       </w:r>
     </w:p>
     <w:p>
@@ -3605,7 +4111,7 @@
         <w:rPr>
           <w:lang w:val="en-GB"/>
         </w:rPr>
-        <w:t xml:space="preserve">            &lt;version&gt;0.0.8&lt;/version&gt;</w:t>
+        <w:t xml:space="preserve">                &lt;/execution&gt;</w:t>
       </w:r>
     </w:p>
     <w:p>
@@ -3619,7 +4125,7 @@
         <w:rPr>
           <w:lang w:val="en-GB"/>
         </w:rPr>
-        <w:t xml:space="preserve">            &lt;configuration&gt;</w:t>
+        <w:t xml:space="preserve">                &lt;execution&gt;</w:t>
       </w:r>
     </w:p>
     <w:p>
@@ -3633,7 +4139,7 @@
         <w:rPr>
           <w:lang w:val="en-GB"/>
         </w:rPr>
-        <w:t xml:space="preserve">                &lt;mainClass&gt;${main.class}&lt;/mainClass&gt;</w:t>
+        <w:t xml:space="preserve">                    &lt;id&gt;debug&lt;/id&gt;</w:t>
       </w:r>
     </w:p>
     <w:p>
@@ -3647,7 +4153,7 @@
         <w:rPr>
           <w:lang w:val="en-GB"/>
         </w:rPr>
-        <w:t xml:space="preserve">                &lt;launcher&gt;start&lt;/launcher&gt;</w:t>
+        <w:t xml:space="preserve">                    &lt;configuration&gt;</w:t>
       </w:r>
     </w:p>
     <w:p>
@@ -3661,7 +4167,7 @@
         <w:rPr>
           <w:lang w:val="en-GB"/>
         </w:rPr>
-        <w:t xml:space="preserve">                &lt;jlinkImageName&gt;app&lt;/jlinkImageName&gt;</w:t>
+        <w:t xml:space="preserve">                        &lt;options&gt;</w:t>
       </w:r>
     </w:p>
     <w:p>
@@ -3675,7 +4181,7 @@
         <w:rPr>
           <w:lang w:val="en-GB"/>
         </w:rPr>
-        <w:t xml:space="preserve">                &lt;jlinkZipName&gt;app-zip&lt;/jlinkZipName&gt;</w:t>
+        <w:t xml:space="preserve">                            &lt;option&gt;-agentlib:jdwp=transport=dt_socket,server=y,suspend=y,address=localhost:8000&lt;/option&gt;</w:t>
       </w:r>
     </w:p>
     <w:p>
@@ -3689,7 +4195,7 @@
         <w:rPr>
           <w:lang w:val="en-GB"/>
         </w:rPr>
-        <w:t xml:space="preserve">            &lt;/configuration&gt;</w:t>
+        <w:t xml:space="preserve">                        &lt;/options&gt;</w:t>
       </w:r>
     </w:p>
     <w:p>
@@ -3703,7 +4209,7 @@
         <w:rPr>
           <w:lang w:val="en-GB"/>
         </w:rPr>
-        <w:t xml:space="preserve">            &lt;executions&gt;</w:t>
+        <w:t xml:space="preserve">                    &lt;/configuration&gt;</w:t>
       </w:r>
     </w:p>
     <w:p>
@@ -3717,6 +4223,20 @@
         <w:rPr>
           <w:lang w:val="en-GB"/>
         </w:rPr>
+        <w:t xml:space="preserve">                &lt;/execution&gt;</w:t>
+      </w:r>
+    </w:p>
+    <w:p>
+      <w:pPr>
+        <w:ind w:left="709"/>
+        <w:rPr>
+          <w:lang w:val="en-GB"/>
+        </w:rPr>
+      </w:pPr>
+      <w:r>
+        <w:rPr>
+          <w:lang w:val="en-GB"/>
+        </w:rPr>
         <w:t xml:space="preserve">                &lt;execution&gt;</w:t>
       </w:r>
     </w:p>
@@ -3731,7 +4251,7 @@
         <w:rPr>
           <w:lang w:val="en-GB"/>
         </w:rPr>
-        <w:t xml:space="preserve">                    &lt;id&gt;default-cli&lt;/id&gt;</w:t>
+        <w:t xml:space="preserve">                    &lt;id&gt;ide-debug&lt;/id&gt;</w:t>
       </w:r>
     </w:p>
     <w:p>
@@ -3745,7 +4265,7 @@
         <w:rPr>
           <w:lang w:val="en-GB"/>
         </w:rPr>
-        <w:t xml:space="preserve">                &lt;/execution&gt;</w:t>
+        <w:t xml:space="preserve">                    &lt;configuration&gt;</w:t>
       </w:r>
     </w:p>
     <w:p>
@@ -3759,7 +4279,7 @@
         <w:rPr>
           <w:lang w:val="en-GB"/>
         </w:rPr>
-        <w:t xml:space="preserve">                &lt;execution&gt;</w:t>
+        <w:t xml:space="preserve">                        &lt;options&gt;</w:t>
       </w:r>
     </w:p>
     <w:p>
@@ -3773,7 +4293,7 @@
         <w:rPr>
           <w:lang w:val="en-GB"/>
         </w:rPr>
-        <w:t xml:space="preserve">                    &lt;id&gt;debug&lt;/id&gt;</w:t>
+        <w:t xml:space="preserve">                            &lt;option&gt;-agentlib:jdwp=transport=dt_socket,server=n,address=${jpda.address}&lt;/option&gt;</w:t>
       </w:r>
     </w:p>
     <w:p>
@@ -3787,7 +4307,7 @@
         <w:rPr>
           <w:lang w:val="en-GB"/>
         </w:rPr>
-        <w:t xml:space="preserve">                    &lt;configuration&gt;</w:t>
+        <w:t xml:space="preserve">                        &lt;/options&gt;</w:t>
       </w:r>
     </w:p>
     <w:p>
@@ -3801,161 +4321,7 @@
         <w:rPr>
           <w:lang w:val="en-GB"/>
         </w:rPr>
-        <w:t xml:space="preserve">                        &lt;options&gt;</w:t>
-      </w:r>
-    </w:p>
-    <w:p>
-      <w:pPr>
-        <w:ind w:left="709"/>
-        <w:rPr>
-          <w:lang w:val="en-GB"/>
-        </w:rPr>
-      </w:pPr>
-      <w:r>
-        <w:rPr>
-          <w:lang w:val="en-GB"/>
-        </w:rPr>
-        <w:t xml:space="preserve">                            &lt;option&gt;-agentlib:jdwp=transport=dt_socket,server=y,suspend=y,address=localhost:8000&lt;/option&gt;</w:t>
-      </w:r>
-    </w:p>
-    <w:p>
-      <w:pPr>
-        <w:ind w:left="709"/>
-        <w:rPr>
-          <w:lang w:val="en-GB"/>
-        </w:rPr>
-      </w:pPr>
-      <w:r>
-        <w:rPr>
-          <w:lang w:val="en-GB"/>
-        </w:rPr>
         <w:lastRenderedPageBreak/>
-        <w:t xml:space="preserve">                        &lt;/options&gt;</w:t>
-      </w:r>
-    </w:p>
-    <w:p>
-      <w:pPr>
-        <w:ind w:left="709"/>
-        <w:rPr>
-          <w:lang w:val="en-GB"/>
-        </w:rPr>
-      </w:pPr>
-      <w:r>
-        <w:rPr>
-          <w:lang w:val="en-GB"/>
-        </w:rPr>
-        <w:t xml:space="preserve">                    &lt;/configuration&gt;</w:t>
-      </w:r>
-    </w:p>
-    <w:p>
-      <w:pPr>
-        <w:ind w:left="709"/>
-        <w:rPr>
-          <w:lang w:val="en-GB"/>
-        </w:rPr>
-      </w:pPr>
-      <w:r>
-        <w:rPr>
-          <w:lang w:val="en-GB"/>
-        </w:rPr>
-        <w:t xml:space="preserve">                &lt;/execution&gt;</w:t>
-      </w:r>
-    </w:p>
-    <w:p>
-      <w:pPr>
-        <w:ind w:left="709"/>
-        <w:rPr>
-          <w:lang w:val="en-GB"/>
-        </w:rPr>
-      </w:pPr>
-      <w:r>
-        <w:rPr>
-          <w:lang w:val="en-GB"/>
-        </w:rPr>
-        <w:t xml:space="preserve">                &lt;execution&gt;</w:t>
-      </w:r>
-    </w:p>
-    <w:p>
-      <w:pPr>
-        <w:ind w:left="709"/>
-        <w:rPr>
-          <w:lang w:val="en-GB"/>
-        </w:rPr>
-      </w:pPr>
-      <w:r>
-        <w:rPr>
-          <w:lang w:val="en-GB"/>
-        </w:rPr>
-        <w:t xml:space="preserve">                    &lt;id&gt;ide-debug&lt;/id&gt;</w:t>
-      </w:r>
-    </w:p>
-    <w:p>
-      <w:pPr>
-        <w:ind w:left="709"/>
-        <w:rPr>
-          <w:lang w:val="en-GB"/>
-        </w:rPr>
-      </w:pPr>
-      <w:r>
-        <w:rPr>
-          <w:lang w:val="en-GB"/>
-        </w:rPr>
-        <w:t xml:space="preserve">                    &lt;configuration&gt;</w:t>
-      </w:r>
-    </w:p>
-    <w:p>
-      <w:pPr>
-        <w:ind w:left="709"/>
-        <w:rPr>
-          <w:lang w:val="en-GB"/>
-        </w:rPr>
-      </w:pPr>
-      <w:r>
-        <w:rPr>
-          <w:lang w:val="en-GB"/>
-        </w:rPr>
-        <w:t xml:space="preserve">                        &lt;options&gt;</w:t>
-      </w:r>
-    </w:p>
-    <w:p>
-      <w:pPr>
-        <w:ind w:left="709"/>
-        <w:rPr>
-          <w:lang w:val="en-GB"/>
-        </w:rPr>
-      </w:pPr>
-      <w:r>
-        <w:rPr>
-          <w:lang w:val="en-GB"/>
-        </w:rPr>
-        <w:t xml:space="preserve">                            &lt;option&gt;-agentlib:jdwp=transport=dt_socket,server=n,address=${jpda.address}&lt;/option&gt;</w:t>
-      </w:r>
-    </w:p>
-    <w:p>
-      <w:pPr>
-        <w:ind w:left="709"/>
-        <w:rPr>
-          <w:lang w:val="en-GB"/>
-        </w:rPr>
-      </w:pPr>
-      <w:r>
-        <w:rPr>
-          <w:lang w:val="en-GB"/>
-        </w:rPr>
-        <w:t xml:space="preserve">                        &lt;/options&gt;</w:t>
-      </w:r>
-    </w:p>
-    <w:p>
-      <w:pPr>
-        <w:ind w:left="709"/>
-        <w:rPr>
-          <w:lang w:val="en-GB"/>
-        </w:rPr>
-      </w:pPr>
-      <w:r>
-        <w:rPr>
-          <w:lang w:val="en-GB"/>
-        </w:rPr>
         <w:t xml:space="preserve">                    &lt;/configuration&gt;</w:t>
       </w:r>
     </w:p>
@@ -4265,10 +4631,9 @@
         <w:rPr>
           <w:lang w:val="en-GB"/>
         </w:rPr>
-        <w:lastRenderedPageBreak/>
         <w:t>Introduction:</w:t>
       </w:r>
-      <w:bookmarkEnd w:id="0"/>
+      <w:bookmarkEnd w:id="1"/>
       <w:bookmarkEnd w:id="2"/>
     </w:p>
     <w:p>
@@ -4691,7 +5056,6 @@
         <w:rPr>
           <w:lang w:val="en-GB"/>
         </w:rPr>
-        <w:lastRenderedPageBreak/>
         <w:t>Vacation screen</w:t>
       </w:r>
       <w:r>
@@ -4828,6 +5192,7 @@
           <w:noProof/>
           <w:lang w:val="en-GB"/>
         </w:rPr>
+        <w:lastRenderedPageBreak/>
         <w:drawing>
           <wp:inline distT="0" distB="0" distL="0" distR="0" wp14:anchorId="736B93E3" wp14:editId="1C7F76B4">
             <wp:extent cx="3162009" cy="3140557"/>
@@ -5068,7 +5433,6 @@
         <w:rPr>
           <w:lang w:val="en-GB"/>
         </w:rPr>
-        <w:lastRenderedPageBreak/>
         <w:t xml:space="preserve"> </w:t>
       </w:r>
       <w:bookmarkStart w:id="9" w:name="_Toc206505792"/>
@@ -5149,6 +5513,7 @@
           <w:noProof/>
           <w:lang w:val="en-GB"/>
         </w:rPr>
+        <w:lastRenderedPageBreak/>
         <w:drawing>
           <wp:inline distT="0" distB="0" distL="0" distR="0" wp14:anchorId="12439E88" wp14:editId="47257A0F">
             <wp:extent cx="3010161" cy="3215919"/>
@@ -5324,7 +5689,6 @@
         <w:rPr>
           <w:lang w:val="en-GB"/>
         </w:rPr>
-        <w:lastRenderedPageBreak/>
         <w:t>E</w:t>
       </w:r>
       <w:r>
@@ -5396,17 +5760,24 @@
         </w:rPr>
         <w:t xml:space="preserve">inactive ones. </w:t>
       </w:r>
-    </w:p>
-    <w:p>
-      <w:pPr>
-        <w:rPr>
-          <w:lang w:val="en-GB"/>
-        </w:rPr>
-      </w:pPr>
-      <w:r>
-        <w:rPr>
-          <w:lang w:val="en-GB"/>
-        </w:rPr>
+      <w:r>
+        <w:rPr>
+          <w:lang w:val="en-GB"/>
+        </w:rPr>
+        <w:t>E</w:t>
+      </w:r>
+    </w:p>
+    <w:p>
+      <w:pPr>
+        <w:rPr>
+          <w:lang w:val="en-GB"/>
+        </w:rPr>
+      </w:pPr>
+      <w:r>
+        <w:rPr>
+          <w:lang w:val="en-GB"/>
+        </w:rPr>
+        <w:lastRenderedPageBreak/>
         <w:t xml:space="preserve">Under </w:t>
       </w:r>
       <w:r>
@@ -8662,6 +9033,7 @@
   <w:style w:type="character" w:default="1" w:styleId="Absatz-Standardschriftart">
     <w:name w:val="Default Paragraph Font"/>
     <w:uiPriority w:val="1"/>
+    <w:semiHidden/>
     <w:unhideWhenUsed/>
   </w:style>
   <w:style w:type="table" w:default="1" w:styleId="NormaleTabelle">

</xml_diff>